<commit_message>
Edición del Analysis Report a blanco del Student#4
</commit_message>
<xml_diff>
--- a/reports/Individual/D01/Student #4/Analysis report D01- samalbort.docx
+++ b/reports/Individual/D01/Student #4/Analysis report D01- samalbort.docx
@@ -609,7 +609,7 @@
                 <w:noProof/>
                 <w:webHidden/>
               </w:rPr>
-              <w:t>3</w:t>
+              <w:t>2</w:t>
             </w:r>
             <w:r>
               <w:rPr>
@@ -681,7 +681,7 @@
                 <w:noProof/>
                 <w:webHidden/>
               </w:rPr>
-              <w:t>3</w:t>
+              <w:t>2</w:t>
             </w:r>
             <w:r>
               <w:rPr>
@@ -1060,7 +1060,13 @@
               <w:spacing w:line="240" w:lineRule="auto"/>
             </w:pPr>
             <w:r>
-              <w:t>28/09/23</w:t>
+              <w:t>28/09/</w:t>
+            </w:r>
+            <w:r>
+              <w:t>20</w:t>
+            </w:r>
+            <w:r>
+              <w:t>23</w:t>
             </w:r>
           </w:p>
         </w:tc>
@@ -1088,23 +1094,7 @@
               <w:spacing w:line="240" w:lineRule="auto"/>
             </w:pPr>
             <w:r>
-              <w:t>Corrección del documento de cara a la “</w:t>
-            </w:r>
-            <w:proofErr w:type="spellStart"/>
-            <w:r>
-              <w:t>Third</w:t>
-            </w:r>
-            <w:proofErr w:type="spellEnd"/>
-            <w:r>
-              <w:t xml:space="preserve"> </w:t>
-            </w:r>
-            <w:proofErr w:type="spellStart"/>
-            <w:r>
-              <w:t>Call</w:t>
-            </w:r>
-            <w:proofErr w:type="spellEnd"/>
-            <w:r>
-              <w:t>”</w:t>
+              <w:t>Corrección del documento de cara a la “Third Call”</w:t>
             </w:r>
           </w:p>
         </w:tc>
@@ -1156,359 +1146,41 @@
       <w:bookmarkEnd w:id="4"/>
     </w:p>
     <w:p>
-      <w:pPr>
-        <w:pStyle w:val="Prrafodelista"/>
-      </w:pPr>
       <w:r>
         <w:rPr>
-          <w:rStyle w:val="Referenciaintensa"/>
+          <w:color w:val="000000"/>
+          <w:sz w:val="20"/>
+          <w:szCs w:val="20"/>
+          <w:shd w:val="clear" w:color="auto" w:fill="FFFFFF"/>
         </w:rPr>
-        <w:t>[Mandatory]</w:t>
+        <w:t>En blanco intecionadamente</w:t>
       </w:r>
+    </w:p>
+    <w:p>
+      <w:pPr>
+        <w:pStyle w:val="Ttulo1"/>
+      </w:pPr>
+      <w:bookmarkStart w:id="5" w:name="_Toc139103739"/>
       <w:r>
-        <w:rPr>
-          <w:rStyle w:val="Referenciasutil"/>
-        </w:rPr>
-        <w:t xml:space="preserve"> </w:t>
+        <w:t>Bibliografía</w:t>
       </w:r>
-      <w:r>
-        <w:t xml:space="preserve">Modify </w:t>
-      </w:r>
-      <w:r>
-        <w:rPr>
-          <w:rFonts w:cstheme="minorHAnsi"/>
-        </w:rPr>
-        <w:t xml:space="preserve">the anonymous menu so that it shows an option that takes the browser to the home page of your favourite web site.  The </w:t>
-      </w:r>
-      <w:r>
-        <w:rPr>
-          <w:rFonts w:cstheme="minorHAnsi"/>
-        </w:rPr>
-        <w:t>title</w:t>
-      </w:r>
-      <w:r>
-        <w:rPr>
-          <w:rFonts w:cstheme="minorHAnsi"/>
-        </w:rPr>
-        <w:t xml:space="preserve"> must read as follows: “</w:t>
-      </w:r>
-      <w:r>
-        <w:rPr>
-          <w:rFonts w:ascii="Cambria Math" w:hAnsi="Cambria Math" w:cs="Cambria Math"/>
-        </w:rPr>
-        <w:t>〈</w:t>
-      </w:r>
-      <w:r>
-        <w:rPr>
-          <w:rFonts w:cstheme="minorHAnsi"/>
-        </w:rPr>
-        <w:t>id-number</w:t>
-      </w:r>
-      <w:r>
-        <w:rPr>
-          <w:rFonts w:ascii="Cambria Math" w:hAnsi="Cambria Math" w:cs="Cambria Math"/>
-        </w:rPr>
-        <w:t>〉</w:t>
-      </w:r>
-      <w:r>
-        <w:rPr>
-          <w:rFonts w:cstheme="minorHAnsi"/>
-        </w:rPr>
-        <w:t xml:space="preserve">: </w:t>
-      </w:r>
-      <w:r>
-        <w:rPr>
-          <w:rFonts w:ascii="Cambria Math" w:hAnsi="Cambria Math" w:cs="Cambria Math"/>
-        </w:rPr>
-        <w:t>〈</w:t>
-      </w:r>
-      <w:r>
-        <w:rPr>
-          <w:rFonts w:cstheme="minorHAnsi"/>
-        </w:rPr>
-        <w:t>surname</w:t>
-      </w:r>
-      <w:r>
-        <w:rPr>
-          <w:rFonts w:ascii="Cambria Math" w:hAnsi="Cambria Math" w:cs="Cambria Math"/>
-        </w:rPr>
-        <w:t>〉</w:t>
-      </w:r>
-      <w:r>
-        <w:rPr>
-          <w:rFonts w:cstheme="minorHAnsi"/>
-        </w:rPr>
-        <w:t xml:space="preserve">, </w:t>
-      </w:r>
-      <w:r>
-        <w:rPr>
-          <w:rFonts w:ascii="Cambria Math" w:hAnsi="Cambria Math" w:cs="Cambria Math"/>
-        </w:rPr>
-        <w:t>〈</w:t>
-      </w:r>
-      <w:r>
-        <w:rPr>
-          <w:rFonts w:cstheme="minorHAnsi"/>
-        </w:rPr>
-        <w:t>name</w:t>
-      </w:r>
-      <w:r>
-        <w:rPr>
-          <w:rFonts w:ascii="Cambria Math" w:hAnsi="Cambria Math" w:cs="Cambria Math"/>
-        </w:rPr>
-        <w:t>〉</w:t>
-      </w:r>
-      <w:r>
-        <w:rPr>
-          <w:rFonts w:cstheme="minorHAnsi"/>
-        </w:rPr>
-        <w:t>”, where “</w:t>
-      </w:r>
-      <w:r>
-        <w:rPr>
-          <w:rFonts w:ascii="Cambria Math" w:hAnsi="Cambria Math" w:cs="Cambria Math"/>
-        </w:rPr>
-        <w:t>〈</w:t>
-      </w:r>
-      <w:r>
-        <w:rPr>
-          <w:rFonts w:cstheme="minorHAnsi"/>
-        </w:rPr>
-        <w:t>id-number</w:t>
-      </w:r>
-      <w:r>
-        <w:rPr>
-          <w:rFonts w:ascii="Cambria Math" w:hAnsi="Cambria Math" w:cs="Cambria Math"/>
-        </w:rPr>
-        <w:t>〉</w:t>
-      </w:r>
-      <w:r>
-        <w:rPr>
-          <w:rFonts w:ascii="Calibri" w:hAnsi="Calibri" w:cs="Calibri"/>
-        </w:rPr>
-        <w:t>”</w:t>
-      </w:r>
-      <w:r>
-        <w:rPr>
-          <w:rFonts w:cstheme="minorHAnsi"/>
-        </w:rPr>
-        <w:t xml:space="preserve"> denotes your DNI, NIE, or passport number, “</w:t>
-      </w:r>
-      <w:r>
-        <w:rPr>
-          <w:rFonts w:ascii="Cambria Math" w:hAnsi="Cambria Math" w:cs="Cambria Math"/>
-        </w:rPr>
-        <w:t>〈</w:t>
-      </w:r>
-      <w:r>
-        <w:rPr>
-          <w:rFonts w:cstheme="minorHAnsi"/>
-        </w:rPr>
-        <w:t>surname</w:t>
-      </w:r>
-      <w:r>
-        <w:rPr>
-          <w:rFonts w:ascii="Cambria Math" w:hAnsi="Cambria Math" w:cs="Cambria Math"/>
-        </w:rPr>
-        <w:t>〉</w:t>
-      </w:r>
-      <w:r>
-        <w:rPr>
-          <w:rFonts w:ascii="Calibri" w:hAnsi="Calibri" w:cs="Calibri"/>
-        </w:rPr>
-        <w:t>”</w:t>
-      </w:r>
-      <w:r>
-        <w:rPr>
-          <w:rFonts w:cstheme="minorHAnsi"/>
-        </w:rPr>
-        <w:t xml:space="preserve"> denotes your surname/s, and “</w:t>
-      </w:r>
-      <w:r>
-        <w:rPr>
-          <w:rFonts w:ascii="Cambria Math" w:hAnsi="Cambria Math" w:cs="Cambria Math"/>
-        </w:rPr>
-        <w:t>〈</w:t>
-      </w:r>
-      <w:r>
-        <w:rPr>
-          <w:rFonts w:cstheme="minorHAnsi"/>
-        </w:rPr>
-        <w:t>name</w:t>
-      </w:r>
-      <w:r>
-        <w:rPr>
-          <w:rFonts w:ascii="Cambria Math" w:hAnsi="Cambria Math" w:cs="Cambria Math"/>
-        </w:rPr>
-        <w:t>〉</w:t>
-      </w:r>
-      <w:r>
-        <w:rPr>
-          <w:rFonts w:ascii="Calibri" w:hAnsi="Calibri" w:cs="Calibri"/>
-        </w:rPr>
-        <w:t>”</w:t>
-      </w:r>
-      <w:r>
-        <w:rPr>
-          <w:rFonts w:cstheme="minorHAnsi"/>
-        </w:rPr>
-        <w:t xml:space="preserve"> denotes your name/s.</w:t>
-      </w:r>
-    </w:p>
-    <w:p>
-      <w:pPr>
-        <w:pStyle w:val="Prrafodelista"/>
-      </w:pPr>
-      <w:r>
-        <w:t xml:space="preserve">Produce </w:t>
-      </w:r>
-      <w:r>
-        <w:t xml:space="preserve">an analysis </w:t>
-      </w:r>
-      <w:r>
-        <w:t>report.</w:t>
-      </w:r>
-    </w:p>
-    <w:p>
-      <w:pPr>
-        <w:pStyle w:val="Prrafodelista"/>
-      </w:pPr>
-      <w:r>
-        <w:t>Produce a planning report.</w:t>
-      </w:r>
-    </w:p>
-    <w:p>
-      <w:pPr>
-        <w:pStyle w:val="Subttulo"/>
+      <w:bookmarkEnd w:id="5"/>
+    </w:p>
+    <w:p>
+      <w:pPr>
         <w:rPr>
           <w:sz w:val="24"/>
           <w:szCs w:val="24"/>
         </w:rPr>
       </w:pPr>
-      <w:bookmarkStart w:id="5" w:name="_nxmgmr66k5hb" w:colFirst="0" w:colLast="0"/>
-      <w:bookmarkEnd w:id="5"/>
       <w:r>
         <w:rPr>
-          <w:sz w:val="24"/>
-          <w:szCs w:val="24"/>
+          <w:color w:val="000000"/>
+          <w:sz w:val="20"/>
+          <w:szCs w:val="20"/>
+          <w:shd w:val="clear" w:color="auto" w:fill="FFFFFF"/>
         </w:rPr>
-        <w:t>Para este entregable,</w:t>
-      </w:r>
-      <w:r>
-        <w:rPr>
-          <w:sz w:val="24"/>
-          <w:szCs w:val="24"/>
-        </w:rPr>
-        <w:t xml:space="preserve"> no ha sido necesario realizar análisis de ningún requisito, dado que el R</w:t>
-      </w:r>
-      <w:r>
-        <w:rPr>
-          <w:sz w:val="24"/>
-          <w:szCs w:val="24"/>
-        </w:rPr>
-        <w:t xml:space="preserve">equisito </w:t>
-      </w:r>
-      <w:r>
-        <w:rPr>
-          <w:sz w:val="24"/>
-          <w:szCs w:val="24"/>
-        </w:rPr>
-        <w:t>01,</w:t>
-      </w:r>
-      <w:r>
-        <w:rPr>
-          <w:sz w:val="24"/>
-          <w:szCs w:val="24"/>
-        </w:rPr>
-        <w:t xml:space="preserve"> era un requisito funcional simple y los </w:t>
-      </w:r>
-      <w:r>
-        <w:rPr>
-          <w:sz w:val="24"/>
-          <w:szCs w:val="24"/>
-        </w:rPr>
-        <w:t>r</w:t>
-      </w:r>
-      <w:r>
-        <w:rPr>
-          <w:sz w:val="24"/>
-          <w:szCs w:val="24"/>
-        </w:rPr>
-        <w:t>equisito</w:t>
-      </w:r>
-      <w:r>
-        <w:rPr>
-          <w:sz w:val="24"/>
-          <w:szCs w:val="24"/>
-        </w:rPr>
-        <w:t>s</w:t>
-      </w:r>
-      <w:r>
-        <w:rPr>
-          <w:sz w:val="24"/>
-          <w:szCs w:val="24"/>
-        </w:rPr>
-        <w:t xml:space="preserve"> 02 </w:t>
-      </w:r>
-      <w:r>
-        <w:rPr>
-          <w:sz w:val="24"/>
-          <w:szCs w:val="24"/>
-        </w:rPr>
-        <w:t xml:space="preserve">y </w:t>
-      </w:r>
-      <w:r>
-        <w:rPr>
-          <w:sz w:val="24"/>
-          <w:szCs w:val="24"/>
-        </w:rPr>
-        <w:t>03, venían claramente el cómo acatarlos en la bibliografía</w:t>
-      </w:r>
-    </w:p>
-    <w:p>
-      <w:pPr>
-        <w:pStyle w:val="Ttulo1"/>
-      </w:pPr>
-      <w:bookmarkStart w:id="6" w:name="_Toc139103739"/>
-      <w:r>
-        <w:t>Bibliografía</w:t>
-      </w:r>
-      <w:bookmarkEnd w:id="6"/>
-    </w:p>
-    <w:p/>
-    <w:p>
-      <w:pPr>
-        <w:numPr>
-          <w:ilvl w:val="0"/>
-          <w:numId w:val="7"/>
-        </w:numPr>
-        <w:rPr>
-          <w:sz w:val="24"/>
-          <w:szCs w:val="24"/>
-        </w:rPr>
-      </w:pPr>
-      <w:r>
-        <w:rPr>
-          <w:sz w:val="24"/>
-          <w:szCs w:val="24"/>
-        </w:rPr>
-        <w:t xml:space="preserve">Documento 08 </w:t>
-      </w:r>
-      <w:proofErr w:type="spellStart"/>
-      <w:r>
-        <w:rPr>
-          <w:sz w:val="24"/>
-          <w:szCs w:val="24"/>
-        </w:rPr>
-        <w:t>Annexes</w:t>
-      </w:r>
-      <w:proofErr w:type="spellEnd"/>
-      <w:r>
-        <w:rPr>
-          <w:sz w:val="24"/>
-          <w:szCs w:val="24"/>
-        </w:rPr>
-        <w:t>, de los contenidos de la plataforma virtual de esta asignatura.</w:t>
+        <w:t>En blanco intecionadamente</w:t>
       </w:r>
     </w:p>
     <w:sectPr>
@@ -1637,7 +1309,6 @@
       </w:rPr>
       <w:t xml:space="preserve"> de </w:t>
     </w:r>
-    <w:proofErr w:type="gramStart"/>
     <w:r>
       <w:rPr>
         <w:b/>
@@ -1647,7 +1318,6 @@
       </w:rPr>
       <w:t>Septiembre</w:t>
     </w:r>
-    <w:proofErr w:type="gramEnd"/>
     <w:r>
       <w:rPr>
         <w:b/>

</xml_diff>